<commit_message>
Creating metods for Orders in OrderQueries file Adding OrderQueries to program package in workspace.xml Updated ER(deleted image column from User table) Label about it in the 'Запросы на пользователей'
</commit_message>
<xml_diff>
--- a/Запросы на пользователей.docx
+++ b/Запросы на пользователей.docx
@@ -35,6 +35,123 @@
     </w:p>
     <w:p>
       <w:pPr>
+        <w:jc w:val="both"/>
+        <w:rPr>
+          <w:rFonts w:ascii="Times New Roman" w:hAnsi="Times New Roman" w:cs="Times New Roman"/>
+          <w:b/>
+        </w:rPr>
+      </w:pPr>
+      <w:r>
+        <w:rPr>
+          <w:rFonts w:ascii="Times New Roman" w:hAnsi="Times New Roman" w:cs="Times New Roman"/>
+          <w:b/>
+          <w:highlight w:val="yellow"/>
+        </w:rPr>
+        <w:t>(</w:t>
+      </w:r>
+      <w:r>
+        <w:rPr>
+          <w:rFonts w:ascii="Times New Roman" w:hAnsi="Times New Roman" w:cs="Times New Roman"/>
+          <w:b/>
+          <w:highlight w:val="yellow"/>
+        </w:rPr>
+        <w:t xml:space="preserve">Поля </w:t>
+      </w:r>
+      <w:r>
+        <w:rPr>
+          <w:rFonts w:ascii="Times New Roman" w:hAnsi="Times New Roman" w:cs="Times New Roman"/>
+          <w:b/>
+          <w:highlight w:val="yellow"/>
+          <w:lang w:val="en-US"/>
+        </w:rPr>
+        <w:t>image</w:t>
+      </w:r>
+      <w:r>
+        <w:rPr>
+          <w:rFonts w:ascii="Times New Roman" w:hAnsi="Times New Roman" w:cs="Times New Roman"/>
+          <w:b/>
+          <w:highlight w:val="yellow"/>
+        </w:rPr>
+        <w:t xml:space="preserve"> больше нет, а с ним и </w:t>
+      </w:r>
+      <w:r>
+        <w:rPr>
+          <w:rFonts w:ascii="Times New Roman" w:hAnsi="Times New Roman" w:cs="Times New Roman"/>
+          <w:b/>
+          <w:highlight w:val="yellow"/>
+        </w:rPr>
+        <w:t>полей типа “</w:t>
+      </w:r>
+      <w:proofErr w:type="spellStart"/>
+      <w:r>
+        <w:rPr>
+          <w:rFonts w:ascii="Times New Roman" w:hAnsi="Times New Roman" w:cs="Times New Roman"/>
+          <w:b/>
+          <w:highlight w:val="yellow"/>
+          <w:lang w:val="en-US"/>
+        </w:rPr>
+        <w:t>image</w:t>
+      </w:r>
+      <w:proofErr w:type="spellEnd"/>
+      <w:r>
+        <w:rPr>
+          <w:rFonts w:ascii="Times New Roman" w:hAnsi="Times New Roman" w:cs="Times New Roman"/>
+          <w:b/>
+          <w:highlight w:val="yellow"/>
+        </w:rPr>
+        <w:t>”</w:t>
+      </w:r>
+      <w:proofErr w:type="gramStart"/>
+      <w:r>
+        <w:rPr>
+          <w:rFonts w:ascii="Times New Roman" w:hAnsi="Times New Roman" w:cs="Times New Roman"/>
+          <w:b/>
+          <w:highlight w:val="yellow"/>
+        </w:rPr>
+        <w:t>:”</w:t>
+      </w:r>
+      <w:proofErr w:type="spellStart"/>
+      <w:r>
+        <w:rPr>
+          <w:rFonts w:ascii="Times New Roman" w:hAnsi="Times New Roman" w:cs="Times New Roman"/>
+          <w:b/>
+          <w:highlight w:val="yellow"/>
+          <w:lang w:val="en-US"/>
+        </w:rPr>
+        <w:t>some</w:t>
+      </w:r>
+      <w:proofErr w:type="spellEnd"/>
+      <w:proofErr w:type="gramEnd"/>
+      <w:r>
+        <w:rPr>
+          <w:rFonts w:ascii="Times New Roman" w:hAnsi="Times New Roman" w:cs="Times New Roman"/>
+          <w:b/>
+          <w:highlight w:val="yellow"/>
+        </w:rPr>
+        <w:t xml:space="preserve"> </w:t>
+      </w:r>
+      <w:proofErr w:type="spellStart"/>
+      <w:r>
+        <w:rPr>
+          <w:rFonts w:ascii="Times New Roman" w:hAnsi="Times New Roman" w:cs="Times New Roman"/>
+          <w:b/>
+          <w:highlight w:val="yellow"/>
+          <w:lang w:val="en-US"/>
+        </w:rPr>
+        <w:t>url</w:t>
+      </w:r>
+      <w:proofErr w:type="spellEnd"/>
+      <w:r>
+        <w:rPr>
+          <w:rFonts w:ascii="Times New Roman" w:hAnsi="Times New Roman" w:cs="Times New Roman"/>
+          <w:b/>
+          <w:highlight w:val="yellow"/>
+        </w:rPr>
+        <w:t>”)</w:t>
+      </w:r>
+    </w:p>
+    <w:p>
+      <w:pPr>
         <w:rPr>
           <w:rFonts w:ascii="Times New Roman" w:hAnsi="Times New Roman" w:cs="Times New Roman"/>
           <w:sz w:val="28"/>
@@ -182,6 +299,8 @@
         </w:rPr>
         <w:t xml:space="preserve">. </w:t>
       </w:r>
+      <w:bookmarkStart w:id="0" w:name="_GoBack"/>
+      <w:bookmarkEnd w:id="0"/>
     </w:p>
     <w:p>
       <w:pPr>
@@ -674,16 +793,46 @@
           <w:sz w:val="28"/>
           <w:szCs w:val="18"/>
           <w:shd w:val="clear" w:color="auto" w:fill="FFFFFF"/>
-        </w:rPr>
-      </w:pPr>
-      <w:r>
-        <w:rPr>
-          <w:rFonts w:ascii="Times New Roman" w:hAnsi="Times New Roman" w:cs="Times New Roman"/>
-          <w:sz w:val="28"/>
-          <w:szCs w:val="18"/>
-          <w:shd w:val="clear" w:color="auto" w:fill="FFFFFF"/>
-        </w:rPr>
-        <w:t xml:space="preserve">В теле: </w:t>
+          <w:lang w:val="en-US"/>
+        </w:rPr>
+      </w:pPr>
+      <w:r>
+        <w:rPr>
+          <w:rFonts w:ascii="Times New Roman" w:hAnsi="Times New Roman" w:cs="Times New Roman"/>
+          <w:sz w:val="28"/>
+          <w:szCs w:val="18"/>
+          <w:shd w:val="clear" w:color="auto" w:fill="FFFFFF"/>
+        </w:rPr>
+        <w:t>В</w:t>
+      </w:r>
+      <w:r>
+        <w:rPr>
+          <w:rFonts w:ascii="Times New Roman" w:hAnsi="Times New Roman" w:cs="Times New Roman"/>
+          <w:sz w:val="28"/>
+          <w:szCs w:val="18"/>
+          <w:shd w:val="clear" w:color="auto" w:fill="FFFFFF"/>
+          <w:lang w:val="en-US"/>
+        </w:rPr>
+        <w:t xml:space="preserve"> </w:t>
+      </w:r>
+      <w:r>
+        <w:rPr>
+          <w:rFonts w:ascii="Times New Roman" w:hAnsi="Times New Roman" w:cs="Times New Roman"/>
+          <w:sz w:val="28"/>
+          <w:szCs w:val="18"/>
+          <w:shd w:val="clear" w:color="auto" w:fill="FFFFFF"/>
+        </w:rPr>
+        <w:t>теле</w:t>
+      </w:r>
+      <w:r>
+        <w:rPr>
+          <w:rFonts w:ascii="Times New Roman" w:hAnsi="Times New Roman" w:cs="Times New Roman"/>
+          <w:sz w:val="28"/>
+          <w:szCs w:val="18"/>
+          <w:shd w:val="clear" w:color="auto" w:fill="FFFFFF"/>
+          <w:lang w:val="en-US"/>
+        </w:rPr>
+        <w:t xml:space="preserve">: </w:t>
       </w:r>
     </w:p>
     <w:p>
@@ -1109,7 +1258,6 @@
           <w:szCs w:val="18"/>
           <w:shd w:val="clear" w:color="auto" w:fill="FFFFFF"/>
         </w:rPr>
-        <w:lastRenderedPageBreak/>
         <w:t>В</w:t>
       </w:r>
       <w:r>
@@ -1585,20 +1733,29 @@
           <w:szCs w:val="18"/>
           <w:shd w:val="clear" w:color="auto" w:fill="FFFFFF"/>
         </w:rPr>
-        <w:t>/delete</w:t>
-      </w:r>
-      <w:r>
-        <w:rPr>
-          <w:rFonts w:ascii="Times New Roman" w:hAnsi="Times New Roman" w:cs="Times New Roman"/>
-          <w:sz w:val="28"/>
-          <w:szCs w:val="18"/>
-          <w:shd w:val="clear" w:color="auto" w:fill="FFFFFF"/>
-          <w:lang w:val="en-US"/>
-        </w:rPr>
         <w:t>/</w:t>
       </w:r>
-      <w:bookmarkStart w:id="0" w:name="_GoBack"/>
-      <w:bookmarkEnd w:id="0"/>
+      <w:proofErr w:type="spellStart"/>
+      <w:r>
+        <w:rPr>
+          <w:rFonts w:ascii="Times New Roman" w:hAnsi="Times New Roman" w:cs="Times New Roman"/>
+          <w:sz w:val="28"/>
+          <w:szCs w:val="18"/>
+          <w:shd w:val="clear" w:color="auto" w:fill="FFFFFF"/>
+        </w:rPr>
+        <w:t>delete</w:t>
+      </w:r>
+      <w:proofErr w:type="spellEnd"/>
+      <w:r>
+        <w:rPr>
+          <w:rFonts w:ascii="Times New Roman" w:hAnsi="Times New Roman" w:cs="Times New Roman"/>
+          <w:sz w:val="28"/>
+          <w:szCs w:val="18"/>
+          <w:shd w:val="clear" w:color="auto" w:fill="FFFFFF"/>
+          <w:lang w:val="en-US"/>
+        </w:rPr>
+        <w:t>/</w:t>
+      </w:r>
       <w:r>
         <w:rPr>
           <w:rFonts w:ascii="Times New Roman" w:hAnsi="Times New Roman" w:cs="Times New Roman"/>

</xml_diff>